<commit_message>
Added GitHub link to doc.
</commit_message>
<xml_diff>
--- a/School/SoftwareTesting/CPS3230 - Assignment1/Software Testing - documentation.docx
+++ b/School/SoftwareTesting/CPS3230 - Assignment1/Software Testing - documentation.docx
@@ -4625,6 +4625,10 @@
         <w:jc w:val="both"/>
       </w:pPr>
       <w:r>
+        <w:rPr>
+          <w:noProof/>
+          <w:lang w:val="es-ES" w:eastAsia="es-ES"/>
+        </w:rPr>
         <w:drawing>
           <wp:anchor distT="0" distB="0" distL="114300" distR="114300" simplePos="0" relativeHeight="251704320" behindDoc="1" locked="0" layoutInCell="1" allowOverlap="1" wp14:anchorId="448E7D99" wp14:editId="7DBE0340">
             <wp:simplePos x="0" y="0"/>
@@ -4690,6 +4694,10 @@
         </w:drawing>
       </w:r>
       <w:r>
+        <w:rPr>
+          <w:noProof/>
+          <w:lang w:val="es-ES" w:eastAsia="es-ES"/>
+        </w:rPr>
         <w:drawing>
           <wp:anchor distT="0" distB="0" distL="114300" distR="114300" simplePos="0" relativeHeight="251705344" behindDoc="1" locked="0" layoutInCell="1" allowOverlap="1" wp14:anchorId="6D7220C1" wp14:editId="64FBC7BE">
             <wp:simplePos x="0" y="0"/>
@@ -4878,8 +4886,6 @@
       <w:pPr>
         <w:spacing w:line="360" w:lineRule="auto"/>
       </w:pPr>
-      <w:bookmarkStart w:id="0" w:name="_GoBack"/>
-      <w:bookmarkEnd w:id="0"/>
     </w:p>
     <w:p>
       <w:pPr>
@@ -6020,9 +6026,23 @@
         <w:t xml:space="preserve">Link to GitHub repository containing all the code of this assignment: </w:t>
       </w:r>
     </w:p>
-    <w:p/>
+    <w:p>
+      <w:hyperlink r:id="rId25" w:history="1">
+        <w:r>
+          <w:rPr>
+            <w:rStyle w:val="Hyperlink"/>
+          </w:rPr>
+          <w:t>https://github.com/Phil768/University/tree/main/School/SoftwareTesting/CPS3230%20-%20Assignment1</w:t>
+        </w:r>
+      </w:hyperlink>
+      <w:r>
+        <w:t xml:space="preserve"> </w:t>
+      </w:r>
+      <w:bookmarkStart w:id="0" w:name="_GoBack"/>
+      <w:bookmarkEnd w:id="0"/>
+    </w:p>
     <w:sectPr>
-      <w:footerReference w:type="default" r:id="rId25"/>
+      <w:footerReference w:type="default" r:id="rId26"/>
       <w:pgSz w:w="11906" w:h="16838"/>
       <w:pgMar w:top="1440" w:right="1440" w:bottom="1440" w:left="1440" w:header="708" w:footer="708" w:gutter="0"/>
       <w:cols w:space="708"/>
@@ -6096,7 +6116,7 @@
           <w:rPr>
             <w:noProof/>
           </w:rPr>
-          <w:t>7</w:t>
+          <w:t>8</w:t>
         </w:r>
         <w:r>
           <w:rPr>

</xml_diff>